<commit_message>
update edi3-uml-profile specifications pages
</commit_message>
<xml_diff>
--- a/specs/edi3-uml-profile/1.0/edi3-uml-profile-1.0.docx
+++ b/specs/edi3-uml-profile/1.0/edi3-uml-profile-1.0.docx
@@ -187,46 +187,7 @@
         <w:t xml:space="preserve"> </w:t>
       </w:r>
       <w:r>
-        <w:drawing>
-          <wp:inline>
-            <wp:extent cx="704850" cy="190500"/>
-            <wp:effectExtent b="0" l="0" r="0" t="0"/>
-            <wp:docPr descr="raw" title="" id="1" name="Picture"/>
-            <a:graphic>
-              <a:graphicData uri="http://schemas.openxmlformats.org/drawingml/2006/picture">
-                <pic:pic>
-                  <pic:nvPicPr>
-                    <pic:cNvPr descr="http://rfc.unprotocols.org/spec:2/COSS/raw.svg" id="0" name="Picture"/>
-                    <pic:cNvPicPr>
-                      <a:picLocks noChangeArrowheads="1" noChangeAspect="1"/>
-                    </pic:cNvPicPr>
-                  </pic:nvPicPr>
-                  <pic:blipFill>
-                    <a:blip r:embed="rId23"/>
-                    <a:stretch>
-                      <a:fillRect/>
-                    </a:stretch>
-                  </pic:blipFill>
-                  <pic:spPr bwMode="auto">
-                    <a:xfrm>
-                      <a:off x="0" y="0"/>
-                      <a:ext cx="704850" cy="190500"/>
-                    </a:xfrm>
-                    <a:prstGeom prst="rect">
-                      <a:avLst/>
-                    </a:prstGeom>
-                    <a:noFill/>
-                    <a:ln w="9525">
-                      <a:noFill/>
-                      <a:headEnd/>
-                      <a:tailEnd/>
-                    </a:ln>
-                  </pic:spPr>
-                </pic:pic>
-              </a:graphicData>
-            </a:graphic>
-          </wp:inline>
-        </w:drawing>
+        <w:t xml:space="preserve">raw</w:t>
       </w:r>
       <w:r>
         <w:t xml:space="preserve"> </w:t>
@@ -238,46 +199,7 @@
         <w:t xml:space="preserve"> </w:t>
       </w:r>
       <w:r>
-        <w:drawing>
-          <wp:inline>
-            <wp:extent cx="762000" cy="190500"/>
-            <wp:effectExtent b="0" l="0" r="0" t="0"/>
-            <wp:docPr descr="draft" title="" id="1" name="Picture"/>
-            <a:graphic>
-              <a:graphicData uri="http://schemas.openxmlformats.org/drawingml/2006/picture">
-                <pic:pic>
-                  <pic:nvPicPr>
-                    <pic:cNvPr descr="http://rfc.unprotocols.org/spec:2/COSS/draft.svg" id="0" name="Picture"/>
-                    <pic:cNvPicPr>
-                      <a:picLocks noChangeArrowheads="1" noChangeAspect="1"/>
-                    </pic:cNvPicPr>
-                  </pic:nvPicPr>
-                  <pic:blipFill>
-                    <a:blip r:embed="rId24"/>
-                    <a:stretch>
-                      <a:fillRect/>
-                    </a:stretch>
-                  </pic:blipFill>
-                  <pic:spPr bwMode="auto">
-                    <a:xfrm>
-                      <a:off x="0" y="0"/>
-                      <a:ext cx="762000" cy="190500"/>
-                    </a:xfrm>
-                    <a:prstGeom prst="rect">
-                      <a:avLst/>
-                    </a:prstGeom>
-                    <a:noFill/>
-                    <a:ln w="9525">
-                      <a:noFill/>
-                      <a:headEnd/>
-                      <a:tailEnd/>
-                    </a:ln>
-                  </pic:spPr>
-                </pic:pic>
-              </a:graphicData>
-            </a:graphic>
-          </wp:inline>
-        </w:drawing>
+        <w:t xml:space="preserve">draft</w:t>
       </w:r>
       <w:r>
         <w:t xml:space="preserve"> </w:t>
@@ -290,11 +212,11 @@
       <w:pPr>
         <w:pStyle w:val="Heading2"/>
       </w:pPr>
-      <w:bookmarkStart w:id="25" w:name="dependencies"/>
+      <w:bookmarkStart w:id="23" w:name="dependencies"/>
       <w:r>
         <w:t xml:space="preserve">Dependencies</w:t>
       </w:r>
-      <w:bookmarkEnd w:id="25"/>
+      <w:bookmarkEnd w:id="23"/>
     </w:p>
     <w:p>
       <w:pPr>
@@ -316,11 +238,11 @@
       <w:pPr>
         <w:pStyle w:val="Heading2"/>
       </w:pPr>
-      <w:bookmarkStart w:id="26" w:name="glossary"/>
+      <w:bookmarkStart w:id="24" w:name="glossary"/>
       <w:r>
         <w:t xml:space="preserve">Glossary</w:t>
       </w:r>
-      <w:bookmarkEnd w:id="26"/>
+      <w:bookmarkEnd w:id="24"/>
     </w:p>
     <w:tbl>
       <w:tblPr>
@@ -445,11 +367,11 @@
       <w:pPr>
         <w:pStyle w:val="Heading2"/>
       </w:pPr>
-      <w:bookmarkStart w:id="27" w:name="licence"/>
+      <w:bookmarkStart w:id="25" w:name="licence"/>
       <w:r>
         <w:t xml:space="preserve">Licence</w:t>
       </w:r>
-      <w:bookmarkEnd w:id="27"/>
+      <w:bookmarkEnd w:id="25"/>
     </w:p>
     <w:p>
       <w:pPr>
@@ -467,7 +389,7 @@
       <w:r>
         <w:t xml:space="preserve"> </w:t>
       </w:r>
-      <w:hyperlink r:id="rId28">
+      <w:hyperlink r:id="rId26">
         <w:r>
           <w:rPr>
             <w:rStyle w:val="Hyperlink"/>
@@ -512,11 +434,11 @@
       <w:pPr>
         <w:pStyle w:val="Heading2"/>
       </w:pPr>
-      <w:bookmarkStart w:id="29" w:name="change-process"/>
+      <w:bookmarkStart w:id="27" w:name="change-process"/>
       <w:r>
         <w:t xml:space="preserve">Change Process</w:t>
       </w:r>
-      <w:bookmarkEnd w:id="29"/>
+      <w:bookmarkEnd w:id="27"/>
     </w:p>
     <w:p>
       <w:pPr>
@@ -528,7 +450,7 @@
       <w:r>
         <w:t xml:space="preserve"> </w:t>
       </w:r>
-      <w:hyperlink r:id="rId30">
+      <w:hyperlink r:id="rId28">
         <w:r>
           <w:rPr>
             <w:rStyle w:val="Hyperlink"/>
@@ -547,284 +469,284 @@
       <w:pPr>
         <w:pStyle w:val="Heading2"/>
       </w:pPr>
-      <w:bookmarkStart w:id="31" w:name="language"/>
+      <w:bookmarkStart w:id="29" w:name="language"/>
       <w:r>
         <w:t xml:space="preserve">Language</w:t>
       </w:r>
+      <w:bookmarkEnd w:id="29"/>
+    </w:p>
+    <w:p>
+      <w:pPr>
+        <w:pStyle w:val="FirstParagraph"/>
+      </w:pPr>
+      <w:r>
+        <w:t xml:space="preserve">The key words</w:t>
+      </w:r>
+      <w:r>
+        <w:t xml:space="preserve"> </w:t>
+      </w:r>
+      <w:r>
+        <w:t xml:space="preserve">“</w:t>
+      </w:r>
+      <w:r>
+        <w:t xml:space="preserve">MUST</w:t>
+      </w:r>
+      <w:r>
+        <w:t xml:space="preserve">”</w:t>
+      </w:r>
+      <w:r>
+        <w:t xml:space="preserve">,</w:t>
+      </w:r>
+      <w:r>
+        <w:t xml:space="preserve"> </w:t>
+      </w:r>
+      <w:r>
+        <w:t xml:space="preserve">“</w:t>
+      </w:r>
+      <w:r>
+        <w:t xml:space="preserve">MUST NOT</w:t>
+      </w:r>
+      <w:r>
+        <w:t xml:space="preserve">”</w:t>
+      </w:r>
+      <w:r>
+        <w:t xml:space="preserve">,</w:t>
+      </w:r>
+      <w:r>
+        <w:t xml:space="preserve"> </w:t>
+      </w:r>
+      <w:r>
+        <w:t xml:space="preserve">“</w:t>
+      </w:r>
+      <w:r>
+        <w:t xml:space="preserve">REQUIRED</w:t>
+      </w:r>
+      <w:r>
+        <w:t xml:space="preserve">”</w:t>
+      </w:r>
+      <w:r>
+        <w:t xml:space="preserve">,</w:t>
+      </w:r>
+      <w:r>
+        <w:t xml:space="preserve"> </w:t>
+      </w:r>
+      <w:r>
+        <w:t xml:space="preserve">“</w:t>
+      </w:r>
+      <w:r>
+        <w:t xml:space="preserve">SHALL</w:t>
+      </w:r>
+      <w:r>
+        <w:t xml:space="preserve">”</w:t>
+      </w:r>
+      <w:r>
+        <w:t xml:space="preserve">,</w:t>
+      </w:r>
+      <w:r>
+        <w:t xml:space="preserve"> </w:t>
+      </w:r>
+      <w:r>
+        <w:t xml:space="preserve">“</w:t>
+      </w:r>
+      <w:r>
+        <w:t xml:space="preserve">SHALL NOT</w:t>
+      </w:r>
+      <w:r>
+        <w:t xml:space="preserve">”</w:t>
+      </w:r>
+      <w:r>
+        <w:t xml:space="preserve">,</w:t>
+      </w:r>
+      <w:r>
+        <w:t xml:space="preserve"> </w:t>
+      </w:r>
+      <w:r>
+        <w:t xml:space="preserve">“</w:t>
+      </w:r>
+      <w:r>
+        <w:t xml:space="preserve">SHOULD</w:t>
+      </w:r>
+      <w:r>
+        <w:t xml:space="preserve">”</w:t>
+      </w:r>
+      <w:r>
+        <w:t xml:space="preserve">,</w:t>
+      </w:r>
+      <w:r>
+        <w:t xml:space="preserve"> </w:t>
+      </w:r>
+      <w:r>
+        <w:t xml:space="preserve">“</w:t>
+      </w:r>
+      <w:r>
+        <w:t xml:space="preserve">SHOULD NOT</w:t>
+      </w:r>
+      <w:r>
+        <w:t xml:space="preserve">”</w:t>
+      </w:r>
+      <w:r>
+        <w:t xml:space="preserve">,</w:t>
+      </w:r>
+      <w:r>
+        <w:t xml:space="preserve"> </w:t>
+      </w:r>
+      <w:r>
+        <w:t xml:space="preserve">“</w:t>
+      </w:r>
+      <w:r>
+        <w:t xml:space="preserve">RECOMMENDED</w:t>
+      </w:r>
+      <w:r>
+        <w:t xml:space="preserve">”</w:t>
+      </w:r>
+      <w:r>
+        <w:t xml:space="preserve">,</w:t>
+      </w:r>
+      <w:r>
+        <w:t xml:space="preserve"> </w:t>
+      </w:r>
+      <w:r>
+        <w:t xml:space="preserve">“</w:t>
+      </w:r>
+      <w:r>
+        <w:t xml:space="preserve">MAY</w:t>
+      </w:r>
+      <w:r>
+        <w:t xml:space="preserve">”</w:t>
+      </w:r>
+      <w:r>
+        <w:t xml:space="preserve">, and</w:t>
+      </w:r>
+      <w:r>
+        <w:t xml:space="preserve"> </w:t>
+      </w:r>
+      <w:r>
+        <w:t xml:space="preserve">“</w:t>
+      </w:r>
+      <w:r>
+        <w:t xml:space="preserve">OPTIONAL</w:t>
+      </w:r>
+      <w:r>
+        <w:t xml:space="preserve">”</w:t>
+      </w:r>
+      <w:r>
+        <w:t xml:space="preserve"> </w:t>
+      </w:r>
+      <w:r>
+        <w:t xml:space="preserve">in this document are to be interpreted as described in IETF RFC 2119.</w:t>
+      </w:r>
+    </w:p>
+    <w:p>
+      <w:pPr>
+        <w:pStyle w:val="Heading1"/>
+      </w:pPr>
+      <w:bookmarkStart w:id="30" w:name="business-domains"/>
+      <w:r>
+        <w:t xml:space="preserve">Business domains</w:t>
+      </w:r>
+      <w:bookmarkEnd w:id="30"/>
+    </w:p>
+    <w:p>
+      <w:pPr>
+        <w:pStyle w:val="FirstParagraph"/>
+      </w:pPr>
+      <w:r>
+        <w:t xml:space="preserve">The highest level construct in edi3 modelling is the business domain. A domain is a business subject area that groups a number of related information resources.</w:t>
+      </w:r>
+    </w:p>
+    <w:p>
+      <w:pPr>
+        <w:pStyle w:val="Compact"/>
+        <w:numPr>
+          <w:numId w:val="1003"/>
+          <w:ilvl w:val="0"/>
+        </w:numPr>
+      </w:pPr>
+      <w:r>
+        <w:t xml:space="preserve">Domains are represented as a UML Package</w:t>
+      </w:r>
+    </w:p>
+    <w:p>
+      <w:pPr>
+        <w:pStyle w:val="Compact"/>
+        <w:numPr>
+          <w:numId w:val="1003"/>
+          <w:ilvl w:val="0"/>
+        </w:numPr>
+      </w:pPr>
+      <w:r>
+        <w:t xml:space="preserve">Domain names must be unique across edi3.org</w:t>
+      </w:r>
+    </w:p>
+    <w:p>
+      <w:pPr>
+        <w:pStyle w:val="Compact"/>
+        <w:numPr>
+          <w:numId w:val="1003"/>
+          <w:ilvl w:val="0"/>
+        </w:numPr>
+      </w:pPr>
+      <w:r>
+        <w:t xml:space="preserve">Domains may contain subdomains and, if so, subdomain names musg be iunique within the parent doamin.</w:t>
+      </w:r>
+    </w:p>
+    <w:p>
+      <w:pPr>
+        <w:pStyle w:val="Compact"/>
+        <w:numPr>
+          <w:numId w:val="1003"/>
+          <w:ilvl w:val="0"/>
+        </w:numPr>
+      </w:pPr>
+      <w:r>
+        <w:t xml:space="preserve">Subdomains are related to the parent domain using a UML package conmtainment relationship.</w:t>
+      </w:r>
+    </w:p>
+    <w:p>
+      <w:pPr>
+        <w:pStyle w:val="Compact"/>
+        <w:numPr>
+          <w:numId w:val="1003"/>
+          <w:ilvl w:val="0"/>
+        </w:numPr>
+      </w:pPr>
+      <w:r>
+        <w:t xml:space="preserve">Domains and subdomains must have a description</w:t>
+      </w:r>
+    </w:p>
+    <w:p>
+      <w:pPr>
+        <w:pStyle w:val="FirstParagraph"/>
+      </w:pPr>
+      <w:r>
+        <w:t xml:space="preserve">Sample</w:t>
+      </w:r>
+    </w:p>
+    <w:p>
+      <w:pPr>
+        <w:pStyle w:val="CaptionedFigure"/>
+      </w:pPr>
+      <w:r>
+        <w:t xml:space="preserve">Transport Domain</w:t>
+      </w:r>
+    </w:p>
+    <w:p>
+      <w:pPr>
+        <w:pStyle w:val="ImageCaption"/>
+      </w:pPr>
+      <w:r>
+        <w:t xml:space="preserve">Transport Domain</w:t>
+      </w:r>
+    </w:p>
+    <w:p>
+      <w:pPr>
+        <w:pStyle w:val="Heading1"/>
+      </w:pPr>
+      <w:bookmarkStart w:id="31" w:name="data-types"/>
+      <w:r>
+        <w:t xml:space="preserve">Data types</w:t>
+      </w:r>
       <w:bookmarkEnd w:id="31"/>
-    </w:p>
-    <w:p>
-      <w:pPr>
-        <w:pStyle w:val="FirstParagraph"/>
-      </w:pPr>
-      <w:r>
-        <w:t xml:space="preserve">The key words</w:t>
-      </w:r>
-      <w:r>
-        <w:t xml:space="preserve"> </w:t>
-      </w:r>
-      <w:r>
-        <w:t xml:space="preserve">“</w:t>
-      </w:r>
-      <w:r>
-        <w:t xml:space="preserve">MUST</w:t>
-      </w:r>
-      <w:r>
-        <w:t xml:space="preserve">”</w:t>
-      </w:r>
-      <w:r>
-        <w:t xml:space="preserve">,</w:t>
-      </w:r>
-      <w:r>
-        <w:t xml:space="preserve"> </w:t>
-      </w:r>
-      <w:r>
-        <w:t xml:space="preserve">“</w:t>
-      </w:r>
-      <w:r>
-        <w:t xml:space="preserve">MUST NOT</w:t>
-      </w:r>
-      <w:r>
-        <w:t xml:space="preserve">”</w:t>
-      </w:r>
-      <w:r>
-        <w:t xml:space="preserve">,</w:t>
-      </w:r>
-      <w:r>
-        <w:t xml:space="preserve"> </w:t>
-      </w:r>
-      <w:r>
-        <w:t xml:space="preserve">“</w:t>
-      </w:r>
-      <w:r>
-        <w:t xml:space="preserve">REQUIRED</w:t>
-      </w:r>
-      <w:r>
-        <w:t xml:space="preserve">”</w:t>
-      </w:r>
-      <w:r>
-        <w:t xml:space="preserve">,</w:t>
-      </w:r>
-      <w:r>
-        <w:t xml:space="preserve"> </w:t>
-      </w:r>
-      <w:r>
-        <w:t xml:space="preserve">“</w:t>
-      </w:r>
-      <w:r>
-        <w:t xml:space="preserve">SHALL</w:t>
-      </w:r>
-      <w:r>
-        <w:t xml:space="preserve">”</w:t>
-      </w:r>
-      <w:r>
-        <w:t xml:space="preserve">,</w:t>
-      </w:r>
-      <w:r>
-        <w:t xml:space="preserve"> </w:t>
-      </w:r>
-      <w:r>
-        <w:t xml:space="preserve">“</w:t>
-      </w:r>
-      <w:r>
-        <w:t xml:space="preserve">SHALL NOT</w:t>
-      </w:r>
-      <w:r>
-        <w:t xml:space="preserve">”</w:t>
-      </w:r>
-      <w:r>
-        <w:t xml:space="preserve">,</w:t>
-      </w:r>
-      <w:r>
-        <w:t xml:space="preserve"> </w:t>
-      </w:r>
-      <w:r>
-        <w:t xml:space="preserve">“</w:t>
-      </w:r>
-      <w:r>
-        <w:t xml:space="preserve">SHOULD</w:t>
-      </w:r>
-      <w:r>
-        <w:t xml:space="preserve">”</w:t>
-      </w:r>
-      <w:r>
-        <w:t xml:space="preserve">,</w:t>
-      </w:r>
-      <w:r>
-        <w:t xml:space="preserve"> </w:t>
-      </w:r>
-      <w:r>
-        <w:t xml:space="preserve">“</w:t>
-      </w:r>
-      <w:r>
-        <w:t xml:space="preserve">SHOULD NOT</w:t>
-      </w:r>
-      <w:r>
-        <w:t xml:space="preserve">”</w:t>
-      </w:r>
-      <w:r>
-        <w:t xml:space="preserve">,</w:t>
-      </w:r>
-      <w:r>
-        <w:t xml:space="preserve"> </w:t>
-      </w:r>
-      <w:r>
-        <w:t xml:space="preserve">“</w:t>
-      </w:r>
-      <w:r>
-        <w:t xml:space="preserve">RECOMMENDED</w:t>
-      </w:r>
-      <w:r>
-        <w:t xml:space="preserve">”</w:t>
-      </w:r>
-      <w:r>
-        <w:t xml:space="preserve">,</w:t>
-      </w:r>
-      <w:r>
-        <w:t xml:space="preserve"> </w:t>
-      </w:r>
-      <w:r>
-        <w:t xml:space="preserve">“</w:t>
-      </w:r>
-      <w:r>
-        <w:t xml:space="preserve">MAY</w:t>
-      </w:r>
-      <w:r>
-        <w:t xml:space="preserve">”</w:t>
-      </w:r>
-      <w:r>
-        <w:t xml:space="preserve">, and</w:t>
-      </w:r>
-      <w:r>
-        <w:t xml:space="preserve"> </w:t>
-      </w:r>
-      <w:r>
-        <w:t xml:space="preserve">“</w:t>
-      </w:r>
-      <w:r>
-        <w:t xml:space="preserve">OPTIONAL</w:t>
-      </w:r>
-      <w:r>
-        <w:t xml:space="preserve">”</w:t>
-      </w:r>
-      <w:r>
-        <w:t xml:space="preserve"> </w:t>
-      </w:r>
-      <w:r>
-        <w:t xml:space="preserve">in this document are to be interpreted as described in IETF RFC 2119.</w:t>
-      </w:r>
-    </w:p>
-    <w:p>
-      <w:pPr>
-        <w:pStyle w:val="Heading1"/>
-      </w:pPr>
-      <w:bookmarkStart w:id="32" w:name="business-domains"/>
-      <w:r>
-        <w:t xml:space="preserve">Business domains</w:t>
-      </w:r>
-      <w:bookmarkEnd w:id="32"/>
-    </w:p>
-    <w:p>
-      <w:pPr>
-        <w:pStyle w:val="FirstParagraph"/>
-      </w:pPr>
-      <w:r>
-        <w:t xml:space="preserve">The highest level construct in edi3 modelling is the business domain. A domain is a business subject area that groups a number of related information resources.</w:t>
-      </w:r>
-    </w:p>
-    <w:p>
-      <w:pPr>
-        <w:pStyle w:val="Compact"/>
-        <w:numPr>
-          <w:numId w:val="1003"/>
-          <w:ilvl w:val="0"/>
-        </w:numPr>
-      </w:pPr>
-      <w:r>
-        <w:t xml:space="preserve">Domains are represented as a UML Package</w:t>
-      </w:r>
-    </w:p>
-    <w:p>
-      <w:pPr>
-        <w:pStyle w:val="Compact"/>
-        <w:numPr>
-          <w:numId w:val="1003"/>
-          <w:ilvl w:val="0"/>
-        </w:numPr>
-      </w:pPr>
-      <w:r>
-        <w:t xml:space="preserve">Domain names must be unique across edi3.org</w:t>
-      </w:r>
-    </w:p>
-    <w:p>
-      <w:pPr>
-        <w:pStyle w:val="Compact"/>
-        <w:numPr>
-          <w:numId w:val="1003"/>
-          <w:ilvl w:val="0"/>
-        </w:numPr>
-      </w:pPr>
-      <w:r>
-        <w:t xml:space="preserve">Domains may contain subdomains and, if so, subdomain names musg be iunique within the parent doamin.</w:t>
-      </w:r>
-    </w:p>
-    <w:p>
-      <w:pPr>
-        <w:pStyle w:val="Compact"/>
-        <w:numPr>
-          <w:numId w:val="1003"/>
-          <w:ilvl w:val="0"/>
-        </w:numPr>
-      </w:pPr>
-      <w:r>
-        <w:t xml:space="preserve">Subdomains are related to the parent domain using a UML package conmtainment relationship.</w:t>
-      </w:r>
-    </w:p>
-    <w:p>
-      <w:pPr>
-        <w:pStyle w:val="Compact"/>
-        <w:numPr>
-          <w:numId w:val="1003"/>
-          <w:ilvl w:val="0"/>
-        </w:numPr>
-      </w:pPr>
-      <w:r>
-        <w:t xml:space="preserve">Domains and subdomains must have a description</w:t>
-      </w:r>
-    </w:p>
-    <w:p>
-      <w:pPr>
-        <w:pStyle w:val="FirstParagraph"/>
-      </w:pPr>
-      <w:r>
-        <w:t xml:space="preserve">Sample</w:t>
-      </w:r>
-    </w:p>
-    <w:p>
-      <w:pPr>
-        <w:pStyle w:val="CaptionedFigure"/>
-      </w:pPr>
-      <w:r>
-        <w:t xml:space="preserve">Transport Domain</w:t>
-      </w:r>
-    </w:p>
-    <w:p>
-      <w:pPr>
-        <w:pStyle w:val="ImageCaption"/>
-      </w:pPr>
-      <w:r>
-        <w:t xml:space="preserve">Transport Domain</w:t>
-      </w:r>
-    </w:p>
-    <w:p>
-      <w:pPr>
-        <w:pStyle w:val="Heading1"/>
-      </w:pPr>
-      <w:bookmarkStart w:id="33" w:name="data-types"/>
-      <w:r>
-        <w:t xml:space="preserve">Data types</w:t>
-      </w:r>
-      <w:bookmarkEnd w:id="33"/>
     </w:p>
     <w:p>
       <w:pPr>
@@ -1144,11 +1066,11 @@
       <w:pPr>
         <w:pStyle w:val="Heading1"/>
       </w:pPr>
-      <w:bookmarkStart w:id="34" w:name="data-elements"/>
+      <w:bookmarkStart w:id="32" w:name="data-elements"/>
       <w:r>
         <w:t xml:space="preserve">Data elements</w:t>
       </w:r>
-      <w:bookmarkEnd w:id="34"/>
+      <w:bookmarkEnd w:id="32"/>
     </w:p>
     <w:p>
       <w:pPr>
@@ -1320,11 +1242,11 @@
       <w:pPr>
         <w:pStyle w:val="Heading1"/>
       </w:pPr>
-      <w:bookmarkStart w:id="35" w:name="relationships"/>
+      <w:bookmarkStart w:id="33" w:name="relationships"/>
       <w:r>
         <w:t xml:space="preserve">Relationships</w:t>
       </w:r>
-      <w:bookmarkEnd w:id="35"/>
+      <w:bookmarkEnd w:id="33"/>
     </w:p>
     <w:p>
       <w:pPr>
@@ -1701,11 +1623,11 @@
       <w:pPr>
         <w:pStyle w:val="Heading1"/>
       </w:pPr>
-      <w:bookmarkStart w:id="36" w:name="web-resource"/>
+      <w:bookmarkStart w:id="34" w:name="web-resource"/>
       <w:r>
         <w:t xml:space="preserve">Web Resource</w:t>
       </w:r>
-      <w:bookmarkEnd w:id="36"/>
+      <w:bookmarkEnd w:id="34"/>
     </w:p>
     <w:p>
       <w:pPr>
@@ -1971,11 +1893,11 @@
       <w:pPr>
         <w:pStyle w:val="Heading1"/>
       </w:pPr>
-      <w:bookmarkStart w:id="37" w:name="resource-state-lifecycle"/>
+      <w:bookmarkStart w:id="35" w:name="resource-state-lifecycle"/>
       <w:r>
         <w:t xml:space="preserve">Resource state lifecycle</w:t>
       </w:r>
-      <w:bookmarkEnd w:id="37"/>
+      <w:bookmarkEnd w:id="35"/>
     </w:p>
     <w:p>
       <w:pPr>

</xml_diff>